<commit_message>
Testing Examples and added Documentation
</commit_message>
<xml_diff>
--- a/Documentacion_AGRO.docx
+++ b/Documentacion_AGRO.docx
@@ -165,6 +165,9 @@
         </w:rPr>
       </w:pPr>
       <w:r>
+        <w:rPr>
+          <w:noProof/>
+        </w:rPr>
         <w:drawing>
           <wp:inline distT="0" distB="0" distL="0" distR="0" wp14:anchorId="19B8CC84" wp14:editId="309B8BD5">
             <wp:extent cx="2392457" cy="1918201"/>
@@ -649,7 +652,7 @@
       <w:sdtContent>
         <w:p>
           <w:pPr>
-            <w:pStyle w:val="TOCHeading"/>
+            <w:pStyle w:val="TtuloTDC"/>
             <w:jc w:val="both"/>
           </w:pPr>
           <w:r>
@@ -661,7 +664,7 @@
         </w:p>
         <w:p>
           <w:pPr>
-            <w:pStyle w:val="TOC1"/>
+            <w:pStyle w:val="TDC1"/>
             <w:tabs>
               <w:tab w:val="right" w:leader="dot" w:pos="9350"/>
             </w:tabs>
@@ -682,7 +685,7 @@
           <w:hyperlink w:anchor="_Toc72876363" w:history="1">
             <w:r>
               <w:rPr>
-                <w:rStyle w:val="Hyperlink"/>
+                <w:rStyle w:val="Hipervnculo"/>
                 <w:b/>
                 <w:bCs/>
                 <w:noProof/>
@@ -742,7 +745,7 @@
         </w:p>
         <w:p>
           <w:pPr>
-            <w:pStyle w:val="TOC2"/>
+            <w:pStyle w:val="TDC2"/>
             <w:tabs>
               <w:tab w:val="right" w:leader="dot" w:pos="9350"/>
             </w:tabs>
@@ -754,7 +757,7 @@
           <w:hyperlink w:anchor="_Toc72876364" w:history="1">
             <w:r>
               <w:rPr>
-                <w:rStyle w:val="Hyperlink"/>
+                <w:rStyle w:val="Hipervnculo"/>
                 <w:noProof/>
                 <w:lang w:val="es-MX"/>
               </w:rPr>
@@ -812,7 +815,7 @@
         </w:p>
         <w:p>
           <w:pPr>
-            <w:pStyle w:val="TOC2"/>
+            <w:pStyle w:val="TDC2"/>
             <w:tabs>
               <w:tab w:val="right" w:leader="dot" w:pos="9350"/>
             </w:tabs>
@@ -824,7 +827,7 @@
           <w:hyperlink w:anchor="_Toc72876365" w:history="1">
             <w:r>
               <w:rPr>
-                <w:rStyle w:val="Hyperlink"/>
+                <w:rStyle w:val="Hipervnculo"/>
                 <w:noProof/>
                 <w:lang w:val="es-MX"/>
               </w:rPr>
@@ -832,7 +835,7 @@
             </w:r>
             <w:r>
               <w:rPr>
-                <w:rStyle w:val="Hyperlink"/>
+                <w:rStyle w:val="Hipervnculo"/>
                 <w:i/>
                 <w:iCs/>
                 <w:noProof/>
@@ -892,7 +895,7 @@
         </w:p>
         <w:p>
           <w:pPr>
-            <w:pStyle w:val="TOC2"/>
+            <w:pStyle w:val="TDC2"/>
             <w:tabs>
               <w:tab w:val="right" w:leader="dot" w:pos="9350"/>
             </w:tabs>
@@ -904,7 +907,7 @@
           <w:hyperlink w:anchor="_Toc72876366" w:history="1">
             <w:r>
               <w:rPr>
-                <w:rStyle w:val="Hyperlink"/>
+                <w:rStyle w:val="Hipervnculo"/>
                 <w:noProof/>
                 <w:lang w:val="es-MX"/>
               </w:rPr>
@@ -962,7 +965,7 @@
         </w:p>
         <w:p>
           <w:pPr>
-            <w:pStyle w:val="TOC1"/>
+            <w:pStyle w:val="TDC1"/>
             <w:tabs>
               <w:tab w:val="right" w:leader="dot" w:pos="9350"/>
             </w:tabs>
@@ -974,7 +977,7 @@
           <w:hyperlink w:anchor="_Toc72876367" w:history="1">
             <w:r>
               <w:rPr>
-                <w:rStyle w:val="Hyperlink"/>
+                <w:rStyle w:val="Hipervnculo"/>
                 <w:b/>
                 <w:bCs/>
                 <w:noProof/>
@@ -1034,7 +1037,7 @@
         </w:p>
         <w:p>
           <w:pPr>
-            <w:pStyle w:val="TOC2"/>
+            <w:pStyle w:val="TDC2"/>
             <w:tabs>
               <w:tab w:val="right" w:leader="dot" w:pos="9350"/>
             </w:tabs>
@@ -1046,7 +1049,7 @@
           <w:hyperlink w:anchor="_Toc72876368" w:history="1">
             <w:r>
               <w:rPr>
-                <w:rStyle w:val="Hyperlink"/>
+                <w:rStyle w:val="Hipervnculo"/>
                 <w:noProof/>
                 <w:lang w:val="es-MX"/>
               </w:rPr>
@@ -1104,7 +1107,7 @@
         </w:p>
         <w:p>
           <w:pPr>
-            <w:pStyle w:val="TOC2"/>
+            <w:pStyle w:val="TDC2"/>
             <w:tabs>
               <w:tab w:val="right" w:leader="dot" w:pos="9350"/>
             </w:tabs>
@@ -1116,7 +1119,7 @@
           <w:hyperlink w:anchor="_Toc72876369" w:history="1">
             <w:r>
               <w:rPr>
-                <w:rStyle w:val="Hyperlink"/>
+                <w:rStyle w:val="Hipervnculo"/>
                 <w:noProof/>
                 <w:lang w:val="es-MX"/>
               </w:rPr>
@@ -1174,7 +1177,7 @@
         </w:p>
         <w:p>
           <w:pPr>
-            <w:pStyle w:val="TOC2"/>
+            <w:pStyle w:val="TDC2"/>
             <w:tabs>
               <w:tab w:val="right" w:leader="dot" w:pos="9350"/>
             </w:tabs>
@@ -1186,7 +1189,7 @@
           <w:hyperlink w:anchor="_Toc72876370" w:history="1">
             <w:r>
               <w:rPr>
-                <w:rStyle w:val="Hyperlink"/>
+                <w:rStyle w:val="Hipervnculo"/>
                 <w:noProof/>
                 <w:lang w:val="es-MX"/>
               </w:rPr>
@@ -1244,7 +1247,7 @@
         </w:p>
         <w:p>
           <w:pPr>
-            <w:pStyle w:val="TOC3"/>
+            <w:pStyle w:val="TDC3"/>
             <w:tabs>
               <w:tab w:val="right" w:leader="dot" w:pos="9350"/>
             </w:tabs>
@@ -1256,7 +1259,7 @@
           <w:hyperlink w:anchor="_Toc72876371" w:history="1">
             <w:r>
               <w:rPr>
-                <w:rStyle w:val="Hyperlink"/>
+                <w:rStyle w:val="Hipervnculo"/>
                 <w:noProof/>
                 <w:lang w:val="es-MX"/>
               </w:rPr>
@@ -1314,7 +1317,7 @@
         </w:p>
         <w:p>
           <w:pPr>
-            <w:pStyle w:val="TOC3"/>
+            <w:pStyle w:val="TDC3"/>
             <w:tabs>
               <w:tab w:val="right" w:leader="dot" w:pos="9350"/>
             </w:tabs>
@@ -1326,7 +1329,7 @@
           <w:hyperlink w:anchor="_Toc72876372" w:history="1">
             <w:r>
               <w:rPr>
-                <w:rStyle w:val="Hyperlink"/>
+                <w:rStyle w:val="Hipervnculo"/>
                 <w:noProof/>
                 <w:lang w:val="es-MX"/>
               </w:rPr>
@@ -1384,7 +1387,7 @@
         </w:p>
         <w:p>
           <w:pPr>
-            <w:pStyle w:val="TOC1"/>
+            <w:pStyle w:val="TDC1"/>
             <w:tabs>
               <w:tab w:val="right" w:leader="dot" w:pos="9350"/>
             </w:tabs>
@@ -1396,7 +1399,7 @@
           <w:hyperlink w:anchor="_Toc72876373" w:history="1">
             <w:r>
               <w:rPr>
-                <w:rStyle w:val="Hyperlink"/>
+                <w:rStyle w:val="Hipervnculo"/>
                 <w:b/>
                 <w:bCs/>
                 <w:noProof/>
@@ -1456,7 +1459,7 @@
         </w:p>
         <w:p>
           <w:pPr>
-            <w:pStyle w:val="TOC2"/>
+            <w:pStyle w:val="TDC2"/>
             <w:tabs>
               <w:tab w:val="right" w:leader="dot" w:pos="9350"/>
             </w:tabs>
@@ -1468,7 +1471,7 @@
           <w:hyperlink w:anchor="_Toc72876374" w:history="1">
             <w:r>
               <w:rPr>
-                <w:rStyle w:val="Hyperlink"/>
+                <w:rStyle w:val="Hipervnculo"/>
                 <w:noProof/>
                 <w:lang w:val="es-MX"/>
               </w:rPr>
@@ -1526,7 +1529,7 @@
         </w:p>
         <w:p>
           <w:pPr>
-            <w:pStyle w:val="TOC2"/>
+            <w:pStyle w:val="TDC2"/>
             <w:tabs>
               <w:tab w:val="right" w:leader="dot" w:pos="9350"/>
             </w:tabs>
@@ -1538,7 +1541,7 @@
           <w:hyperlink w:anchor="_Toc72876375" w:history="1">
             <w:r>
               <w:rPr>
-                <w:rStyle w:val="Hyperlink"/>
+                <w:rStyle w:val="Hipervnculo"/>
                 <w:noProof/>
                 <w:lang w:val="es-MX"/>
               </w:rPr>
@@ -1596,7 +1599,7 @@
         </w:p>
         <w:p>
           <w:pPr>
-            <w:pStyle w:val="TOC3"/>
+            <w:pStyle w:val="TDC3"/>
             <w:tabs>
               <w:tab w:val="right" w:leader="dot" w:pos="9350"/>
             </w:tabs>
@@ -1608,7 +1611,7 @@
           <w:hyperlink w:anchor="_Toc72876376" w:history="1">
             <w:r>
               <w:rPr>
-                <w:rStyle w:val="Hyperlink"/>
+                <w:rStyle w:val="Hipervnculo"/>
                 <w:noProof/>
                 <w:lang w:val="es-MX"/>
               </w:rPr>
@@ -1666,7 +1669,7 @@
         </w:p>
         <w:p>
           <w:pPr>
-            <w:pStyle w:val="TOC3"/>
+            <w:pStyle w:val="TDC3"/>
             <w:tabs>
               <w:tab w:val="right" w:leader="dot" w:pos="9350"/>
             </w:tabs>
@@ -1678,7 +1681,7 @@
           <w:hyperlink w:anchor="_Toc72876377" w:history="1">
             <w:r>
               <w:rPr>
-                <w:rStyle w:val="Hyperlink"/>
+                <w:rStyle w:val="Hipervnculo"/>
                 <w:noProof/>
                 <w:lang w:val="es-MX"/>
               </w:rPr>
@@ -1736,7 +1739,7 @@
         </w:p>
         <w:p>
           <w:pPr>
-            <w:pStyle w:val="TOC2"/>
+            <w:pStyle w:val="TDC2"/>
             <w:tabs>
               <w:tab w:val="right" w:leader="dot" w:pos="9350"/>
             </w:tabs>
@@ -1748,7 +1751,7 @@
           <w:hyperlink w:anchor="_Toc72876378" w:history="1">
             <w:r>
               <w:rPr>
-                <w:rStyle w:val="Hyperlink"/>
+                <w:rStyle w:val="Hipervnculo"/>
                 <w:noProof/>
                 <w:lang w:val="es-MX"/>
               </w:rPr>
@@ -1806,7 +1809,7 @@
         </w:p>
         <w:p>
           <w:pPr>
-            <w:pStyle w:val="TOC3"/>
+            <w:pStyle w:val="TDC3"/>
             <w:tabs>
               <w:tab w:val="right" w:leader="dot" w:pos="9350"/>
             </w:tabs>
@@ -1818,7 +1821,7 @@
           <w:hyperlink w:anchor="_Toc72876379" w:history="1">
             <w:r>
               <w:rPr>
-                <w:rStyle w:val="Hyperlink"/>
+                <w:rStyle w:val="Hipervnculo"/>
                 <w:noProof/>
                 <w:lang w:val="es-MX"/>
               </w:rPr>
@@ -1876,7 +1879,7 @@
         </w:p>
         <w:p>
           <w:pPr>
-            <w:pStyle w:val="TOC2"/>
+            <w:pStyle w:val="TDC2"/>
             <w:tabs>
               <w:tab w:val="right" w:leader="dot" w:pos="9350"/>
             </w:tabs>
@@ -1888,7 +1891,7 @@
           <w:hyperlink w:anchor="_Toc72876380" w:history="1">
             <w:r>
               <w:rPr>
-                <w:rStyle w:val="Hyperlink"/>
+                <w:rStyle w:val="Hipervnculo"/>
                 <w:noProof/>
                 <w:lang w:val="es-MX"/>
               </w:rPr>
@@ -1946,7 +1949,7 @@
         </w:p>
         <w:p>
           <w:pPr>
-            <w:pStyle w:val="TOC3"/>
+            <w:pStyle w:val="TDC3"/>
             <w:tabs>
               <w:tab w:val="right" w:leader="dot" w:pos="9350"/>
             </w:tabs>
@@ -1958,7 +1961,7 @@
           <w:hyperlink w:anchor="_Toc72876381" w:history="1">
             <w:r>
               <w:rPr>
-                <w:rStyle w:val="Hyperlink"/>
+                <w:rStyle w:val="Hipervnculo"/>
                 <w:noProof/>
                 <w:lang w:val="es-MX"/>
               </w:rPr>
@@ -2016,7 +2019,7 @@
         </w:p>
         <w:p>
           <w:pPr>
-            <w:pStyle w:val="TOC3"/>
+            <w:pStyle w:val="TDC3"/>
             <w:tabs>
               <w:tab w:val="right" w:leader="dot" w:pos="9350"/>
             </w:tabs>
@@ -2028,7 +2031,7 @@
           <w:hyperlink w:anchor="_Toc72876382" w:history="1">
             <w:r>
               <w:rPr>
-                <w:rStyle w:val="Hyperlink"/>
+                <w:rStyle w:val="Hipervnculo"/>
                 <w:noProof/>
                 <w:lang w:val="es-MX"/>
               </w:rPr>
@@ -2086,7 +2089,7 @@
         </w:p>
         <w:p>
           <w:pPr>
-            <w:pStyle w:val="TOC3"/>
+            <w:pStyle w:val="TDC3"/>
             <w:tabs>
               <w:tab w:val="right" w:leader="dot" w:pos="9350"/>
             </w:tabs>
@@ -2098,7 +2101,7 @@
           <w:hyperlink w:anchor="_Toc72876383" w:history="1">
             <w:r>
               <w:rPr>
-                <w:rStyle w:val="Hyperlink"/>
+                <w:rStyle w:val="Hipervnculo"/>
                 <w:noProof/>
                 <w:lang w:val="es-MX"/>
               </w:rPr>
@@ -2156,7 +2159,7 @@
         </w:p>
         <w:p>
           <w:pPr>
-            <w:pStyle w:val="TOC3"/>
+            <w:pStyle w:val="TDC3"/>
             <w:tabs>
               <w:tab w:val="right" w:leader="dot" w:pos="9350"/>
             </w:tabs>
@@ -2168,7 +2171,7 @@
           <w:hyperlink w:anchor="_Toc72876384" w:history="1">
             <w:r>
               <w:rPr>
-                <w:rStyle w:val="Hyperlink"/>
+                <w:rStyle w:val="Hipervnculo"/>
                 <w:noProof/>
                 <w:lang w:val="es-MX"/>
               </w:rPr>
@@ -2226,7 +2229,7 @@
         </w:p>
         <w:p>
           <w:pPr>
-            <w:pStyle w:val="TOC2"/>
+            <w:pStyle w:val="TDC2"/>
             <w:tabs>
               <w:tab w:val="right" w:leader="dot" w:pos="9350"/>
             </w:tabs>
@@ -2238,7 +2241,7 @@
           <w:hyperlink w:anchor="_Toc72876385" w:history="1">
             <w:r>
               <w:rPr>
-                <w:rStyle w:val="Hyperlink"/>
+                <w:rStyle w:val="Hipervnculo"/>
                 <w:noProof/>
                 <w:lang w:val="es-MX"/>
               </w:rPr>
@@ -2296,7 +2299,7 @@
         </w:p>
         <w:p>
           <w:pPr>
-            <w:pStyle w:val="TOC3"/>
+            <w:pStyle w:val="TDC3"/>
             <w:tabs>
               <w:tab w:val="right" w:leader="dot" w:pos="9350"/>
             </w:tabs>
@@ -2308,7 +2311,7 @@
           <w:hyperlink w:anchor="_Toc72876386" w:history="1">
             <w:r>
               <w:rPr>
-                <w:rStyle w:val="Hyperlink"/>
+                <w:rStyle w:val="Hipervnculo"/>
                 <w:noProof/>
                 <w:lang w:val="es-MX"/>
               </w:rPr>
@@ -2366,7 +2369,7 @@
         </w:p>
         <w:p>
           <w:pPr>
-            <w:pStyle w:val="TOC1"/>
+            <w:pStyle w:val="TDC1"/>
             <w:tabs>
               <w:tab w:val="right" w:leader="dot" w:pos="9350"/>
             </w:tabs>
@@ -2378,7 +2381,7 @@
           <w:hyperlink w:anchor="_Toc72876387" w:history="1">
             <w:r>
               <w:rPr>
-                <w:rStyle w:val="Hyperlink"/>
+                <w:rStyle w:val="Hipervnculo"/>
                 <w:b/>
                 <w:bCs/>
                 <w:noProof/>
@@ -2438,7 +2441,7 @@
         </w:p>
         <w:p>
           <w:pPr>
-            <w:pStyle w:val="TOC2"/>
+            <w:pStyle w:val="TDC2"/>
             <w:tabs>
               <w:tab w:val="right" w:leader="dot" w:pos="9350"/>
             </w:tabs>
@@ -2450,7 +2453,7 @@
           <w:hyperlink w:anchor="_Toc72876388" w:history="1">
             <w:r>
               <w:rPr>
-                <w:rStyle w:val="Hyperlink"/>
+                <w:rStyle w:val="Hipervnculo"/>
                 <w:noProof/>
                 <w:lang w:val="es-MX"/>
               </w:rPr>
@@ -2508,7 +2511,7 @@
         </w:p>
         <w:p>
           <w:pPr>
-            <w:pStyle w:val="TOC2"/>
+            <w:pStyle w:val="TDC2"/>
             <w:tabs>
               <w:tab w:val="right" w:leader="dot" w:pos="9350"/>
             </w:tabs>
@@ -2520,7 +2523,7 @@
           <w:hyperlink w:anchor="_Toc72876389" w:history="1">
             <w:r>
               <w:rPr>
-                <w:rStyle w:val="Hyperlink"/>
+                <w:rStyle w:val="Hipervnculo"/>
                 <w:noProof/>
                 <w:lang w:val="es-MX"/>
               </w:rPr>
@@ -2578,7 +2581,7 @@
         </w:p>
         <w:p>
           <w:pPr>
-            <w:pStyle w:val="TOC3"/>
+            <w:pStyle w:val="TDC3"/>
             <w:tabs>
               <w:tab w:val="right" w:leader="dot" w:pos="9350"/>
             </w:tabs>
@@ -2590,7 +2593,7 @@
           <w:hyperlink w:anchor="_Toc72876390" w:history="1">
             <w:r>
               <w:rPr>
-                <w:rStyle w:val="Hyperlink"/>
+                <w:rStyle w:val="Hipervnculo"/>
                 <w:noProof/>
                 <w:lang w:val="es-MX"/>
               </w:rPr>
@@ -2648,7 +2651,7 @@
         </w:p>
         <w:p>
           <w:pPr>
-            <w:pStyle w:val="TOC3"/>
+            <w:pStyle w:val="TDC3"/>
             <w:tabs>
               <w:tab w:val="right" w:leader="dot" w:pos="9350"/>
             </w:tabs>
@@ -2660,7 +2663,7 @@
           <w:hyperlink w:anchor="_Toc72876391" w:history="1">
             <w:r>
               <w:rPr>
-                <w:rStyle w:val="Hyperlink"/>
+                <w:rStyle w:val="Hipervnculo"/>
                 <w:noProof/>
                 <w:lang w:val="es-MX"/>
               </w:rPr>
@@ -2718,7 +2721,7 @@
         </w:p>
         <w:p>
           <w:pPr>
-            <w:pStyle w:val="TOC1"/>
+            <w:pStyle w:val="TDC1"/>
             <w:tabs>
               <w:tab w:val="right" w:leader="dot" w:pos="9350"/>
             </w:tabs>
@@ -2730,7 +2733,7 @@
           <w:hyperlink w:anchor="_Toc72876392" w:history="1">
             <w:r>
               <w:rPr>
-                <w:rStyle w:val="Hyperlink"/>
+                <w:rStyle w:val="Hipervnculo"/>
                 <w:b/>
                 <w:bCs/>
                 <w:noProof/>
@@ -2790,7 +2793,7 @@
         </w:p>
         <w:p>
           <w:pPr>
-            <w:pStyle w:val="TOC2"/>
+            <w:pStyle w:val="TDC2"/>
             <w:tabs>
               <w:tab w:val="right" w:leader="dot" w:pos="9350"/>
             </w:tabs>
@@ -2802,7 +2805,7 @@
           <w:hyperlink w:anchor="_Toc72876393" w:history="1">
             <w:r>
               <w:rPr>
-                <w:rStyle w:val="Hyperlink"/>
+                <w:rStyle w:val="Hipervnculo"/>
                 <w:noProof/>
                 <w:lang w:val="es-MX"/>
               </w:rPr>
@@ -2860,7 +2863,7 @@
         </w:p>
         <w:p>
           <w:pPr>
-            <w:pStyle w:val="TOC3"/>
+            <w:pStyle w:val="TDC3"/>
             <w:tabs>
               <w:tab w:val="right" w:leader="dot" w:pos="9350"/>
             </w:tabs>
@@ -2872,7 +2875,7 @@
           <w:hyperlink w:anchor="_Toc72876394" w:history="1">
             <w:r>
               <w:rPr>
-                <w:rStyle w:val="Hyperlink"/>
+                <w:rStyle w:val="Hipervnculo"/>
                 <w:noProof/>
                 <w:lang w:val="es-MX"/>
               </w:rPr>
@@ -2930,7 +2933,7 @@
         </w:p>
         <w:p>
           <w:pPr>
-            <w:pStyle w:val="TOC3"/>
+            <w:pStyle w:val="TDC3"/>
             <w:tabs>
               <w:tab w:val="right" w:leader="dot" w:pos="9350"/>
             </w:tabs>
@@ -2942,7 +2945,7 @@
           <w:hyperlink w:anchor="_Toc72876395" w:history="1">
             <w:r>
               <w:rPr>
-                <w:rStyle w:val="Hyperlink"/>
+                <w:rStyle w:val="Hipervnculo"/>
                 <w:noProof/>
                 <w:lang w:val="es-MX"/>
               </w:rPr>
@@ -3000,7 +3003,7 @@
         </w:p>
         <w:p>
           <w:pPr>
-            <w:pStyle w:val="TOC1"/>
+            <w:pStyle w:val="TDC1"/>
             <w:tabs>
               <w:tab w:val="right" w:leader="dot" w:pos="9350"/>
             </w:tabs>
@@ -3012,7 +3015,7 @@
           <w:hyperlink w:anchor="_Toc72876396" w:history="1">
             <w:r>
               <w:rPr>
-                <w:rStyle w:val="Hyperlink"/>
+                <w:rStyle w:val="Hipervnculo"/>
                 <w:b/>
                 <w:bCs/>
                 <w:noProof/>
@@ -3022,7 +3025,7 @@
             </w:r>
             <w:r>
               <w:rPr>
-                <w:rStyle w:val="Hyperlink"/>
+                <w:rStyle w:val="Hipervnculo"/>
                 <w:b/>
                 <w:bCs/>
                 <w:noProof/>
@@ -3104,7 +3107,7 @@
     </w:p>
     <w:p>
       <w:pPr>
-        <w:pStyle w:val="Heading1"/>
+        <w:pStyle w:val="Ttulo1"/>
         <w:jc w:val="both"/>
         <w:rPr>
           <w:b/>
@@ -3134,7 +3137,7 @@
     </w:p>
     <w:p>
       <w:pPr>
-        <w:pStyle w:val="Heading2"/>
+        <w:pStyle w:val="Ttulo2"/>
         <w:jc w:val="both"/>
         <w:rPr>
           <w:lang w:val="es-MX"/>
@@ -3201,7 +3204,7 @@
     </w:p>
     <w:p>
       <w:pPr>
-        <w:pStyle w:val="Heading2"/>
+        <w:pStyle w:val="Ttulo2"/>
         <w:jc w:val="both"/>
         <w:rPr>
           <w:i/>
@@ -3254,7 +3257,7 @@
     </w:p>
     <w:p>
       <w:pPr>
-        <w:pStyle w:val="Heading2"/>
+        <w:pStyle w:val="Ttulo2"/>
         <w:jc w:val="both"/>
         <w:rPr>
           <w:lang w:val="es-MX"/>
@@ -3287,7 +3290,7 @@
     </w:p>
     <w:p>
       <w:pPr>
-        <w:pStyle w:val="Heading1"/>
+        <w:pStyle w:val="Ttulo1"/>
         <w:jc w:val="both"/>
         <w:rPr>
           <w:b/>
@@ -3316,7 +3319,7 @@
     </w:p>
     <w:p>
       <w:pPr>
-        <w:pStyle w:val="Heading2"/>
+        <w:pStyle w:val="Ttulo2"/>
         <w:jc w:val="both"/>
         <w:rPr>
           <w:lang w:val="es-MX"/>
@@ -3369,7 +3372,7 @@
     </w:p>
     <w:p>
       <w:pPr>
-        <w:pStyle w:val="Heading2"/>
+        <w:pStyle w:val="Ttulo2"/>
         <w:jc w:val="both"/>
         <w:rPr>
           <w:lang w:val="es-MX"/>
@@ -3394,7 +3397,7 @@
     </w:p>
     <w:p>
       <w:pPr>
-        <w:pStyle w:val="Heading2"/>
+        <w:pStyle w:val="Ttulo2"/>
         <w:jc w:val="both"/>
         <w:rPr>
           <w:lang w:val="es-MX"/>
@@ -3439,7 +3442,7 @@
     </w:p>
     <w:p>
       <w:pPr>
-        <w:pStyle w:val="Heading3"/>
+        <w:pStyle w:val="Ttulo3"/>
         <w:jc w:val="both"/>
         <w:rPr>
           <w:lang w:val="es-MX"/>
@@ -3478,7 +3481,7 @@
     </w:p>
     <w:p>
       <w:pPr>
-        <w:pStyle w:val="ListParagraph"/>
+        <w:pStyle w:val="Prrafodelista"/>
         <w:numPr>
           <w:ilvl w:val="0"/>
           <w:numId w:val="1"/>
@@ -3528,7 +3531,7 @@
     </w:p>
     <w:p>
       <w:pPr>
-        <w:pStyle w:val="ListParagraph"/>
+        <w:pStyle w:val="Prrafodelista"/>
         <w:numPr>
           <w:ilvl w:val="0"/>
           <w:numId w:val="1"/>
@@ -3547,7 +3550,7 @@
     </w:p>
     <w:p>
       <w:pPr>
-        <w:pStyle w:val="ListParagraph"/>
+        <w:pStyle w:val="Prrafodelista"/>
         <w:jc w:val="both"/>
         <w:rPr>
           <w:lang w:val="es-MX"/>
@@ -3562,7 +3565,7 @@
     </w:p>
     <w:p>
       <w:pPr>
-        <w:pStyle w:val="ListParagraph"/>
+        <w:pStyle w:val="Prrafodelista"/>
         <w:numPr>
           <w:ilvl w:val="0"/>
           <w:numId w:val="3"/>
@@ -3581,7 +3584,7 @@
     </w:p>
     <w:p>
       <w:pPr>
-        <w:pStyle w:val="ListParagraph"/>
+        <w:pStyle w:val="Prrafodelista"/>
         <w:jc w:val="both"/>
         <w:rPr>
           <w:lang w:val="es-MX"/>
@@ -3596,7 +3599,7 @@
     </w:p>
     <w:p>
       <w:pPr>
-        <w:pStyle w:val="ListParagraph"/>
+        <w:pStyle w:val="Prrafodelista"/>
         <w:jc w:val="both"/>
         <w:rPr>
           <w:lang w:val="es-MX"/>
@@ -3604,6 +3607,7 @@
       </w:pPr>
       <w:r>
         <w:rPr>
+          <w:noProof/>
           <w:lang w:val="es-MX"/>
         </w:rPr>
         <w:drawing>
@@ -3645,7 +3649,7 @@
     </w:p>
     <w:p>
       <w:pPr>
-        <w:pStyle w:val="ListParagraph"/>
+        <w:pStyle w:val="Prrafodelista"/>
         <w:jc w:val="both"/>
         <w:rPr>
           <w:lang w:val="es-MX"/>
@@ -3654,7 +3658,7 @@
     </w:p>
     <w:p>
       <w:pPr>
-        <w:pStyle w:val="ListParagraph"/>
+        <w:pStyle w:val="Prrafodelista"/>
         <w:numPr>
           <w:ilvl w:val="0"/>
           <w:numId w:val="1"/>
@@ -3673,7 +3677,7 @@
     </w:p>
     <w:p>
       <w:pPr>
-        <w:pStyle w:val="ListParagraph"/>
+        <w:pStyle w:val="Prrafodelista"/>
         <w:jc w:val="both"/>
         <w:rPr>
           <w:lang w:val="es-MX"/>
@@ -3688,7 +3692,7 @@
     </w:p>
     <w:p>
       <w:pPr>
-        <w:pStyle w:val="ListParagraph"/>
+        <w:pStyle w:val="Prrafodelista"/>
         <w:numPr>
           <w:ilvl w:val="0"/>
           <w:numId w:val="2"/>
@@ -3707,7 +3711,7 @@
     </w:p>
     <w:p>
       <w:pPr>
-        <w:pStyle w:val="ListParagraph"/>
+        <w:pStyle w:val="Prrafodelista"/>
         <w:numPr>
           <w:ilvl w:val="0"/>
           <w:numId w:val="2"/>
@@ -3726,7 +3730,7 @@
     </w:p>
     <w:p>
       <w:pPr>
-        <w:pStyle w:val="ListParagraph"/>
+        <w:pStyle w:val="Prrafodelista"/>
         <w:numPr>
           <w:ilvl w:val="0"/>
           <w:numId w:val="2"/>
@@ -3759,7 +3763,7 @@
     </w:p>
     <w:p>
       <w:pPr>
-        <w:pStyle w:val="ListParagraph"/>
+        <w:pStyle w:val="Prrafodelista"/>
         <w:numPr>
           <w:ilvl w:val="0"/>
           <w:numId w:val="2"/>
@@ -3786,7 +3790,7 @@
     </w:p>
     <w:p>
       <w:pPr>
-        <w:pStyle w:val="ListParagraph"/>
+        <w:pStyle w:val="Prrafodelista"/>
         <w:jc w:val="both"/>
         <w:rPr>
           <w:lang w:val="es-MX"/>
@@ -3801,7 +3805,7 @@
     </w:p>
     <w:p>
       <w:pPr>
-        <w:pStyle w:val="ListParagraph"/>
+        <w:pStyle w:val="Prrafodelista"/>
         <w:jc w:val="both"/>
         <w:rPr>
           <w:lang w:val="es-MX"/>
@@ -3809,6 +3813,7 @@
       </w:pPr>
       <w:r>
         <w:rPr>
+          <w:noProof/>
           <w:lang w:val="es-MX"/>
         </w:rPr>
         <w:drawing>
@@ -3850,7 +3855,7 @@
     </w:p>
     <w:p>
       <w:pPr>
-        <w:pStyle w:val="ListParagraph"/>
+        <w:pStyle w:val="Prrafodelista"/>
         <w:jc w:val="both"/>
         <w:rPr>
           <w:lang w:val="es-MX"/>
@@ -3859,7 +3864,7 @@
     </w:p>
     <w:p>
       <w:pPr>
-        <w:pStyle w:val="Heading3"/>
+        <w:pStyle w:val="Ttulo3"/>
         <w:jc w:val="both"/>
         <w:rPr>
           <w:lang w:val="es-MX"/>
@@ -3884,7 +3889,7 @@
     </w:p>
     <w:p>
       <w:pPr>
-        <w:pStyle w:val="Heading1"/>
+        <w:pStyle w:val="Ttulo1"/>
         <w:jc w:val="both"/>
         <w:rPr>
           <w:b/>
@@ -3913,7 +3918,7 @@
     </w:p>
     <w:p>
       <w:pPr>
-        <w:pStyle w:val="Heading2"/>
+        <w:pStyle w:val="Ttulo2"/>
         <w:jc w:val="both"/>
         <w:rPr>
           <w:lang w:val="es-MX"/>
@@ -3966,7 +3971,7 @@
     </w:p>
     <w:p>
       <w:pPr>
-        <w:pStyle w:val="Heading2"/>
+        <w:pStyle w:val="Ttulo2"/>
         <w:jc w:val="both"/>
         <w:rPr>
           <w:lang w:val="es-MX"/>
@@ -3992,7 +3997,7 @@
     </w:p>
     <w:p>
       <w:pPr>
-        <w:pStyle w:val="Heading3"/>
+        <w:pStyle w:val="Ttulo3"/>
         <w:jc w:val="both"/>
         <w:rPr>
           <w:lang w:val="es-MX"/>
@@ -4128,23 +4133,28 @@
           <w:color w:val="000000"/>
           <w:sz w:val="19"/>
           <w:szCs w:val="19"/>
-        </w:rPr>
-      </w:pPr>
+          <w:lang w:val="es-419"/>
+        </w:rPr>
+      </w:pPr>
+      <w:proofErr w:type="spellStart"/>
       <w:r>
         <w:rPr>
           <w:rFonts w:ascii="Consolas" w:hAnsi="Consolas" w:cs="Consolas"/>
           <w:color w:val="000000"/>
           <w:sz w:val="19"/>
           <w:szCs w:val="19"/>
+          <w:lang w:val="es-419"/>
         </w:rPr>
         <w:t>tab</w:t>
       </w:r>
+      <w:proofErr w:type="spellEnd"/>
       <w:r>
         <w:rPr>
           <w:rFonts w:ascii="Consolas" w:hAnsi="Consolas" w:cs="Consolas"/>
           <w:color w:val="000000"/>
           <w:sz w:val="19"/>
           <w:szCs w:val="19"/>
+          <w:lang w:val="es-419"/>
         </w:rPr>
         <w:tab/>
       </w:r>
@@ -4154,6 +4164,7 @@
           <w:color w:val="000000"/>
           <w:sz w:val="19"/>
           <w:szCs w:val="19"/>
+          <w:lang w:val="es-419"/>
         </w:rPr>
         <w:tab/>
         <w:t>= '\t'.</w:t>
@@ -4693,7 +4704,7 @@
     </w:p>
     <w:p>
       <w:pPr>
-        <w:pStyle w:val="Heading3"/>
+        <w:pStyle w:val="Ttulo3"/>
         <w:jc w:val="both"/>
         <w:rPr>
           <w:lang w:val="es-MX"/>
@@ -4717,7 +4728,7 @@
     </w:p>
     <w:tbl>
       <w:tblPr>
-        <w:tblStyle w:val="TableGrid"/>
+        <w:tblStyle w:val="Tablaconcuadrcula"/>
         <w:tblW w:w="0" w:type="auto"/>
         <w:tblLayout w:type="fixed"/>
         <w:tblLook w:val="04A0" w:firstRow="1" w:lastRow="0" w:firstColumn="1" w:lastColumn="0" w:noHBand="0" w:noVBand="1"/>
@@ -6132,7 +6143,7 @@
     </w:p>
     <w:p>
       <w:pPr>
-        <w:pStyle w:val="Heading2"/>
+        <w:pStyle w:val="Ttulo2"/>
         <w:jc w:val="both"/>
         <w:rPr>
           <w:lang w:val="es-MX"/>
@@ -6157,7 +6168,7 @@
     </w:p>
     <w:p>
       <w:pPr>
-        <w:pStyle w:val="Heading3"/>
+        <w:pStyle w:val="Ttulo3"/>
         <w:jc w:val="both"/>
         <w:rPr>
           <w:lang w:val="es-MX"/>
@@ -6755,10 +6766,7 @@
         </w:tabs>
       </w:pPr>
       <w:r>
-        <w:t xml:space="preserve">                  VARIABLE_ASSIGN </w:t>
-      </w:r>
-      <w:r>
-        <w:t>STEP</w:t>
+        <w:t xml:space="preserve">                  VARIABLE_ASSIGN STEP</w:t>
       </w:r>
       <w:r>
         <w:rPr>
@@ -7238,21 +7246,7 @@
           <w:b/>
           <w:bCs/>
         </w:rPr>
-        <w:t>VARIABLE_</w:t>
-      </w:r>
-      <w:r>
-        <w:rPr>
-          <w:b/>
-          <w:bCs/>
-        </w:rPr>
-        <w:t>FACT</w:t>
-      </w:r>
-      <w:r>
-        <w:rPr>
-          <w:b/>
-          <w:bCs/>
-        </w:rPr>
-        <w:t xml:space="preserve"> =   id   </w:t>
+        <w:t xml:space="preserve">VARIABLE_FACT =   id   </w:t>
       </w:r>
       <w:proofErr w:type="gramStart"/>
       <w:r>
@@ -7260,14 +7254,7 @@
           <w:b/>
           <w:bCs/>
         </w:rPr>
-        <w:t xml:space="preserve">| </w:t>
-      </w:r>
-      <w:r>
-        <w:rPr>
-          <w:b/>
-          <w:bCs/>
-        </w:rPr>
-        <w:t xml:space="preserve"> id</w:t>
+        <w:t>|  id</w:t>
       </w:r>
       <w:proofErr w:type="gramEnd"/>
       <w:r>
@@ -7285,35 +7272,7 @@
           <w:b/>
           <w:bCs/>
         </w:rPr>
-        <w:t xml:space="preserve">) </w:t>
-      </w:r>
-      <w:r>
-        <w:rPr>
-          <w:b/>
-          <w:bCs/>
-        </w:rPr>
-        <w:t xml:space="preserve"> </w:t>
-      </w:r>
-      <w:r>
-        <w:rPr>
-          <w:b/>
-          <w:bCs/>
-        </w:rPr>
-        <w:t xml:space="preserve">|  </w:t>
-      </w:r>
-      <w:r>
-        <w:rPr>
-          <w:b/>
-          <w:bCs/>
-        </w:rPr>
-        <w:t>id.id  |  id.id</w:t>
-      </w:r>
-      <w:r>
-        <w:rPr>
-          <w:b/>
-          <w:bCs/>
-        </w:rPr>
-        <w:t>(</w:t>
+        <w:t>)  |  id.id  |  id.id(</w:t>
       </w:r>
       <w:r>
         <w:t>EXP {,EXP}</w:t>
@@ -7323,14 +7282,7 @@
           <w:b/>
           <w:bCs/>
         </w:rPr>
-        <w:t>)</w:t>
-      </w:r>
-      <w:r>
-        <w:rPr>
-          <w:b/>
-          <w:bCs/>
-        </w:rPr>
-        <w:t xml:space="preserve">  |  id[</w:t>
+        <w:t>)  |  id[</w:t>
       </w:r>
       <w:r>
         <w:t>EXP</w:t>
@@ -7666,7 +7618,7 @@
     </w:p>
     <w:p>
       <w:pPr>
-        <w:pStyle w:val="Heading2"/>
+        <w:pStyle w:val="Ttulo2"/>
         <w:jc w:val="both"/>
         <w:rPr>
           <w:lang w:val="es-MX"/>
@@ -7691,7 +7643,7 @@
     </w:p>
     <w:p>
       <w:pPr>
-        <w:pStyle w:val="Heading3"/>
+        <w:pStyle w:val="Ttulo3"/>
         <w:jc w:val="both"/>
         <w:rPr>
           <w:lang w:val="es-MX"/>
@@ -7750,7 +7702,7 @@
     </w:p>
     <w:tbl>
       <w:tblPr>
-        <w:tblStyle w:val="TableGrid"/>
+        <w:tblStyle w:val="Tablaconcuadrcula"/>
         <w:tblW w:w="0" w:type="auto"/>
         <w:tblLook w:val="04A0" w:firstRow="1" w:lastRow="0" w:firstColumn="1" w:lastColumn="0" w:noHBand="0" w:noVBand="1"/>
       </w:tblPr>
@@ -8537,7 +8489,7 @@
     </w:p>
     <w:p>
       <w:pPr>
-        <w:pStyle w:val="Heading3"/>
+        <w:pStyle w:val="Ttulo3"/>
         <w:jc w:val="both"/>
         <w:rPr>
           <w:lang w:val="es-MX"/>
@@ -8562,7 +8514,7 @@
     </w:p>
     <w:p>
       <w:pPr>
-        <w:pStyle w:val="Heading3"/>
+        <w:pStyle w:val="Ttulo3"/>
         <w:jc w:val="both"/>
         <w:rPr>
           <w:lang w:val="es-MX"/>
@@ -8587,7 +8539,7 @@
     </w:p>
     <w:p>
       <w:pPr>
-        <w:pStyle w:val="Heading3"/>
+        <w:pStyle w:val="Ttulo3"/>
         <w:jc w:val="both"/>
         <w:rPr>
           <w:lang w:val="es-MX"/>
@@ -8604,7 +8556,7 @@
     </w:p>
     <w:tbl>
       <w:tblPr>
-        <w:tblStyle w:val="TableGrid"/>
+        <w:tblStyle w:val="Tablaconcuadrcula"/>
         <w:tblW w:w="0" w:type="auto"/>
         <w:tblLook w:val="04A0" w:firstRow="1" w:lastRow="0" w:firstColumn="1" w:lastColumn="0" w:noHBand="0" w:noVBand="1"/>
       </w:tblPr>
@@ -9117,7 +9069,7 @@
     </w:p>
     <w:tbl>
       <w:tblPr>
-        <w:tblStyle w:val="TableGrid"/>
+        <w:tblStyle w:val="Tablaconcuadrcula"/>
         <w:tblW w:w="0" w:type="auto"/>
         <w:tblLook w:val="04A0" w:firstRow="1" w:lastRow="0" w:firstColumn="1" w:lastColumn="0" w:noHBand="0" w:noVBand="1"/>
       </w:tblPr>
@@ -9640,7 +9592,7 @@
     </w:p>
     <w:tbl>
       <w:tblPr>
-        <w:tblStyle w:val="TableGrid"/>
+        <w:tblStyle w:val="Tablaconcuadrcula"/>
         <w:tblW w:w="0" w:type="auto"/>
         <w:tblLook w:val="04A0" w:firstRow="1" w:lastRow="0" w:firstColumn="1" w:lastColumn="0" w:noHBand="0" w:noVBand="1"/>
       </w:tblPr>
@@ -10631,7 +10583,7 @@
     </w:p>
     <w:tbl>
       <w:tblPr>
-        <w:tblStyle w:val="TableGrid"/>
+        <w:tblStyle w:val="Tablaconcuadrcula"/>
         <w:tblW w:w="0" w:type="auto"/>
         <w:tblLook w:val="04A0" w:firstRow="1" w:lastRow="0" w:firstColumn="1" w:lastColumn="0" w:noHBand="0" w:noVBand="1"/>
       </w:tblPr>
@@ -10663,15 +10615,7 @@
                 <w:bCs/>
                 <w:lang w:val="es-MX"/>
               </w:rPr>
-              <w:t>**</w:t>
-            </w:r>
-            <w:r>
-              <w:rPr>
-                <w:b/>
-                <w:bCs/>
-                <w:lang w:val="es-MX"/>
-              </w:rPr>
-              <w:t xml:space="preserve"> </w:t>
+              <w:t xml:space="preserve">** </w:t>
             </w:r>
           </w:p>
         </w:tc>
@@ -11138,7 +11082,7 @@
     </w:p>
     <w:tbl>
       <w:tblPr>
-        <w:tblStyle w:val="TableGrid"/>
+        <w:tblStyle w:val="Tablaconcuadrcula"/>
         <w:tblW w:w="0" w:type="auto"/>
         <w:tblLook w:val="04A0" w:firstRow="1" w:lastRow="0" w:firstColumn="1" w:lastColumn="0" w:noHBand="0" w:noVBand="1"/>
       </w:tblPr>
@@ -11637,7 +11581,7 @@
     </w:p>
     <w:p>
       <w:pPr>
-        <w:pStyle w:val="Heading2"/>
+        <w:pStyle w:val="Ttulo2"/>
         <w:jc w:val="both"/>
         <w:rPr>
           <w:lang w:val="es-MX"/>
@@ -11681,7 +11625,7 @@
     </w:p>
     <w:p>
       <w:pPr>
-        <w:pStyle w:val="Heading3"/>
+        <w:pStyle w:val="Ttulo3"/>
         <w:jc w:val="both"/>
         <w:rPr>
           <w:lang w:val="es-MX"/>
@@ -11762,7 +11706,7 @@
     </w:p>
     <w:tbl>
       <w:tblPr>
-        <w:tblStyle w:val="TableGrid"/>
+        <w:tblStyle w:val="Tablaconcuadrcula"/>
         <w:tblW w:w="0" w:type="auto"/>
         <w:tblLook w:val="04A0" w:firstRow="1" w:lastRow="0" w:firstColumn="1" w:lastColumn="0" w:noHBand="0" w:noVBand="1"/>
       </w:tblPr>
@@ -11920,95 +11864,90 @@
                 <w:color w:val="000000"/>
                 <w:sz w:val="19"/>
                 <w:szCs w:val="19"/>
-                <w:lang w:val="es-MX"/>
-              </w:rPr>
-            </w:pPr>
+              </w:rPr>
+            </w:pPr>
+            <w:proofErr w:type="spellStart"/>
             <w:r>
               <w:rPr>
                 <w:rFonts w:ascii="Consolas" w:hAnsi="Consolas" w:cs="Consolas"/>
                 <w:color w:val="000000"/>
                 <w:sz w:val="19"/>
                 <w:szCs w:val="19"/>
-                <w:lang w:val="es-MX"/>
-              </w:rPr>
-              <w:t>Clase creada, con:</w:t>
-            </w:r>
-          </w:p>
-          <w:p>
-            <w:pPr>
-              <w:jc w:val="both"/>
+              </w:rPr>
+              <w:t>Clase</w:t>
+            </w:r>
+            <w:proofErr w:type="spellEnd"/>
+            <w:r>
               <w:rPr>
                 <w:rFonts w:ascii="Consolas" w:hAnsi="Consolas" w:cs="Consolas"/>
                 <w:color w:val="000000"/>
                 <w:sz w:val="19"/>
                 <w:szCs w:val="19"/>
-                <w:lang w:val="es-MX"/>
-              </w:rPr>
-            </w:pPr>
+              </w:rPr>
+              <w:t xml:space="preserve"> </w:t>
+            </w:r>
+            <w:proofErr w:type="spellStart"/>
             <w:r>
               <w:rPr>
                 <w:rFonts w:ascii="Consolas" w:hAnsi="Consolas" w:cs="Consolas"/>
                 <w:color w:val="000000"/>
                 <w:sz w:val="19"/>
                 <w:szCs w:val="19"/>
-                <w:lang w:val="es-MX"/>
-              </w:rPr>
-              <w:t>-</w:t>
-            </w:r>
-            <w:proofErr w:type="spellStart"/>
+              </w:rPr>
+              <w:t>creada</w:t>
+            </w:r>
+            <w:proofErr w:type="spellEnd"/>
             <w:r>
               <w:rPr>
                 <w:rFonts w:ascii="Consolas" w:hAnsi="Consolas" w:cs="Consolas"/>
                 <w:color w:val="000000"/>
                 <w:sz w:val="19"/>
                 <w:szCs w:val="19"/>
-                <w:lang w:val="es-MX"/>
-              </w:rPr>
-              <w:t>int</w:t>
-            </w:r>
-            <w:proofErr w:type="spellEnd"/>
-            <w:r>
+              </w:rPr>
+              <w:t>, con:</w:t>
+            </w:r>
+          </w:p>
+          <w:p>
+            <w:pPr>
+              <w:jc w:val="both"/>
               <w:rPr>
                 <w:rFonts w:ascii="Consolas" w:hAnsi="Consolas" w:cs="Consolas"/>
                 <w:color w:val="000000"/>
                 <w:sz w:val="19"/>
                 <w:szCs w:val="19"/>
-                <w:lang w:val="es-MX"/>
-              </w:rPr>
-              <w:t xml:space="preserve"> </w:t>
-            </w:r>
-            <w:proofErr w:type="spellStart"/>
+              </w:rPr>
+            </w:pPr>
             <w:r>
               <w:rPr>
                 <w:rFonts w:ascii="Consolas" w:hAnsi="Consolas" w:cs="Consolas"/>
                 <w:color w:val="000000"/>
                 <w:sz w:val="19"/>
                 <w:szCs w:val="19"/>
-                <w:lang w:val="es-MX"/>
-              </w:rPr>
-              <w:t>variableCount</w:t>
-            </w:r>
-            <w:proofErr w:type="spellEnd"/>
-          </w:p>
-          <w:p>
-            <w:pPr>
-              <w:jc w:val="both"/>
+              </w:rPr>
+              <w:t xml:space="preserve">-int </w:t>
+            </w:r>
+            <w:proofErr w:type="spellStart"/>
+            <w:r>
               <w:rPr>
                 <w:rFonts w:ascii="Consolas" w:hAnsi="Consolas" w:cs="Consolas"/>
                 <w:color w:val="000000"/>
                 <w:sz w:val="19"/>
                 <w:szCs w:val="19"/>
               </w:rPr>
-            </w:pPr>
-            <w:r>
+              <w:t>variableCount</w:t>
+            </w:r>
+            <w:proofErr w:type="spellEnd"/>
+          </w:p>
+          <w:p>
+            <w:pPr>
+              <w:jc w:val="both"/>
               <w:rPr>
                 <w:rFonts w:ascii="Consolas" w:hAnsi="Consolas" w:cs="Consolas"/>
                 <w:color w:val="000000"/>
                 <w:sz w:val="19"/>
                 <w:szCs w:val="19"/>
               </w:rPr>
-              <w:t>-</w:t>
-            </w:r>
+            </w:pPr>
             <w:r>
               <w:rPr>
                 <w:rFonts w:ascii="Consolas" w:hAnsi="Consolas" w:cs="Consolas"/>
@@ -12016,7 +11955,7 @@
                 <w:sz w:val="19"/>
                 <w:szCs w:val="19"/>
               </w:rPr>
-              <w:t xml:space="preserve">int </w:t>
+              <w:t xml:space="preserve">-int </w:t>
             </w:r>
             <w:proofErr w:type="spellStart"/>
             <w:r>
@@ -12110,13 +12049,7 @@
               <w:rPr>
                 <w:lang w:val="es-MX"/>
               </w:rPr>
-              <w:t>T</w:t>
-            </w:r>
-            <w:r>
-              <w:rPr>
-                <w:lang w:val="es-MX"/>
-              </w:rPr>
-              <w:t>ablas de variables</w:t>
+              <w:t>Tablas de variables</w:t>
             </w:r>
           </w:p>
         </w:tc>
@@ -12681,7 +12614,7 @@
     </w:p>
     <w:p>
       <w:pPr>
-        <w:pStyle w:val="Heading1"/>
+        <w:pStyle w:val="Ttulo1"/>
         <w:jc w:val="both"/>
         <w:rPr>
           <w:b/>
@@ -12711,7 +12644,7 @@
     </w:p>
     <w:p>
       <w:pPr>
-        <w:pStyle w:val="Heading2"/>
+        <w:pStyle w:val="Ttulo2"/>
         <w:jc w:val="both"/>
         <w:rPr>
           <w:lang w:val="es-MX"/>
@@ -12742,20 +12675,153 @@
     </w:p>
     <w:p>
       <w:pPr>
+        <w:pStyle w:val="Ttulo3"/>
+        <w:rPr>
+          <w:lang w:val="es-419"/>
+        </w:rPr>
+      </w:pPr>
+      <w:r>
+        <w:rPr>
+          <w:lang w:val="es-419"/>
+        </w:rPr>
+        <w:t>Equipo de cómputo</w:t>
+      </w:r>
+    </w:p>
+    <w:p>
+      <w:pPr>
+        <w:rPr>
+          <w:lang w:val="es-419"/>
+        </w:rPr>
+      </w:pPr>
+      <w:r>
+        <w:rPr>
+          <w:lang w:val="es-419"/>
+        </w:rPr>
+        <w:t>Windows, Linux</w:t>
+      </w:r>
+    </w:p>
+    <w:p>
+      <w:pPr>
+        <w:pStyle w:val="Ttulo3"/>
+        <w:rPr>
+          <w:lang w:val="es-419"/>
+        </w:rPr>
+      </w:pPr>
+      <w:r>
+        <w:rPr>
+          <w:lang w:val="es-419"/>
+        </w:rPr>
+        <w:t>Lenguaje</w:t>
+      </w:r>
+    </w:p>
+    <w:p>
+      <w:pPr>
+        <w:rPr>
+          <w:lang w:val="es-419"/>
+        </w:rPr>
+      </w:pPr>
+      <w:r>
+        <w:rPr>
+          <w:lang w:val="es-419"/>
+        </w:rPr>
+        <w:t>Python 3</w:t>
+      </w:r>
+    </w:p>
+    <w:p>
+      <w:pPr>
+        <w:pStyle w:val="Ttulo3"/>
+        <w:rPr>
+          <w:lang w:val="es-419"/>
+        </w:rPr>
+      </w:pPr>
+      <w:r>
+        <w:rPr>
+          <w:lang w:val="es-419"/>
+        </w:rPr>
+        <w:t>Utilerías de Python 3 usadas</w:t>
+      </w:r>
+    </w:p>
+    <w:p>
+      <w:pPr>
+        <w:pStyle w:val="Prrafodelista"/>
+        <w:numPr>
+          <w:ilvl w:val="0"/>
+          <w:numId w:val="1"/>
+        </w:numPr>
         <w:jc w:val="both"/>
         <w:rPr>
           <w:lang w:val="es-MX"/>
         </w:rPr>
       </w:pPr>
-    </w:p>
-    <w:p>
-      <w:pPr>
-        <w:pStyle w:val="Heading2"/>
+      <w:r>
+        <w:rPr>
+          <w:lang w:val="es-MX"/>
+        </w:rPr>
+        <w:t>re: Expresiones regulares</w:t>
+      </w:r>
+    </w:p>
+    <w:p>
+      <w:pPr>
+        <w:pStyle w:val="Prrafodelista"/>
+        <w:numPr>
+          <w:ilvl w:val="0"/>
+          <w:numId w:val="1"/>
+        </w:numPr>
         <w:jc w:val="both"/>
         <w:rPr>
           <w:lang w:val="es-MX"/>
         </w:rPr>
       </w:pPr>
+      <w:proofErr w:type="spellStart"/>
+      <w:r>
+        <w:rPr>
+          <w:lang w:val="es-MX"/>
+        </w:rPr>
+        <w:t>operator</w:t>
+      </w:r>
+      <w:proofErr w:type="spellEnd"/>
+      <w:r>
+        <w:rPr>
+          <w:lang w:val="es-MX"/>
+        </w:rPr>
+        <w:t>: funciones con operadores disponibles en Python 3</w:t>
+      </w:r>
+    </w:p>
+    <w:p>
+      <w:pPr>
+        <w:pStyle w:val="Prrafodelista"/>
+        <w:numPr>
+          <w:ilvl w:val="0"/>
+          <w:numId w:val="1"/>
+        </w:numPr>
+        <w:jc w:val="both"/>
+        <w:rPr>
+          <w:lang w:val="es-MX"/>
+        </w:rPr>
+      </w:pPr>
+      <w:proofErr w:type="spellStart"/>
+      <w:r>
+        <w:rPr>
+          <w:lang w:val="es-MX"/>
+        </w:rPr>
+        <w:t>sys</w:t>
+      </w:r>
+      <w:proofErr w:type="spellEnd"/>
+      <w:r>
+        <w:rPr>
+          <w:lang w:val="es-MX"/>
+        </w:rPr>
+        <w:t>: biblioteca para leer parámetros al iniciar el programa en consola</w:t>
+      </w:r>
+    </w:p>
+    <w:p>
+      <w:pPr>
+        <w:pStyle w:val="Ttulo2"/>
+        <w:jc w:val="both"/>
+        <w:rPr>
+          <w:lang w:val="es-MX"/>
+        </w:rPr>
+      </w:pPr>
       <w:bookmarkStart w:id="26" w:name="_Toc72876389"/>
       <w:r>
         <w:rPr>
@@ -12785,15 +12851,303 @@
           <w:lang w:val="es-MX"/>
         </w:rPr>
       </w:pPr>
-    </w:p>
-    <w:p>
-      <w:pPr>
-        <w:pStyle w:val="Heading3"/>
+      <w:r>
+        <w:rPr>
+          <w:lang w:val="es-MX"/>
+        </w:rPr>
+        <w:t xml:space="preserve">La memoria en la máquina virtual consta de múltiples contextos de memoria donde cada uno incluye sus propias estructuras para almacenar los tipos de variables más simples como </w:t>
+      </w:r>
+      <w:proofErr w:type="spellStart"/>
+      <w:r>
+        <w:rPr>
+          <w:lang w:val="es-MX"/>
+        </w:rPr>
+        <w:t>int</w:t>
+      </w:r>
+      <w:proofErr w:type="spellEnd"/>
+      <w:r>
+        <w:rPr>
+          <w:lang w:val="es-MX"/>
+        </w:rPr>
+        <w:t xml:space="preserve">, </w:t>
+      </w:r>
+      <w:proofErr w:type="spellStart"/>
+      <w:r>
+        <w:rPr>
+          <w:lang w:val="es-MX"/>
+        </w:rPr>
+        <w:t>float</w:t>
+      </w:r>
+      <w:proofErr w:type="spellEnd"/>
+      <w:r>
+        <w:rPr>
+          <w:lang w:val="es-MX"/>
+        </w:rPr>
+        <w:t xml:space="preserve">, </w:t>
+      </w:r>
+      <w:proofErr w:type="spellStart"/>
+      <w:r>
+        <w:rPr>
+          <w:lang w:val="es-MX"/>
+        </w:rPr>
+        <w:t>char</w:t>
+      </w:r>
+      <w:proofErr w:type="spellEnd"/>
+      <w:r>
+        <w:rPr>
+          <w:lang w:val="es-MX"/>
+        </w:rPr>
+        <w:t xml:space="preserve">, </w:t>
+      </w:r>
+      <w:proofErr w:type="spellStart"/>
+      <w:r>
+        <w:rPr>
+          <w:lang w:val="es-MX"/>
+        </w:rPr>
+        <w:t>string</w:t>
+      </w:r>
+      <w:proofErr w:type="spellEnd"/>
+      <w:r>
+        <w:rPr>
+          <w:lang w:val="es-MX"/>
+        </w:rPr>
+        <w:t>.</w:t>
+      </w:r>
+    </w:p>
+    <w:p>
+      <w:pPr>
         <w:jc w:val="both"/>
         <w:rPr>
           <w:lang w:val="es-MX"/>
         </w:rPr>
       </w:pPr>
+      <w:r>
+        <w:rPr>
+          <w:lang w:val="es-MX"/>
+        </w:rPr>
+        <w:t>Los contextos disponibles en memoria son:</w:t>
+      </w:r>
+    </w:p>
+    <w:p>
+      <w:pPr>
+        <w:pStyle w:val="Prrafodelista"/>
+        <w:numPr>
+          <w:ilvl w:val="0"/>
+          <w:numId w:val="4"/>
+        </w:numPr>
+        <w:jc w:val="both"/>
+        <w:rPr>
+          <w:lang w:val="es-MX"/>
+        </w:rPr>
+      </w:pPr>
+      <w:r>
+        <w:rPr>
+          <w:lang w:val="es-MX"/>
+        </w:rPr>
+        <w:t>global</w:t>
+      </w:r>
+    </w:p>
+    <w:p>
+      <w:pPr>
+        <w:pStyle w:val="Prrafodelista"/>
+        <w:numPr>
+          <w:ilvl w:val="0"/>
+          <w:numId w:val="4"/>
+        </w:numPr>
+        <w:jc w:val="both"/>
+        <w:rPr>
+          <w:lang w:val="es-MX"/>
+        </w:rPr>
+      </w:pPr>
+      <w:r>
+        <w:rPr>
+          <w:lang w:val="es-MX"/>
+        </w:rPr>
+        <w:t>globa</w:t>
+      </w:r>
+      <w:r>
+        <w:rPr>
+          <w:lang w:val="es-MX"/>
+        </w:rPr>
+        <w:t>l temporales</w:t>
+      </w:r>
+    </w:p>
+    <w:p>
+      <w:pPr>
+        <w:pStyle w:val="Prrafodelista"/>
+        <w:numPr>
+          <w:ilvl w:val="0"/>
+          <w:numId w:val="4"/>
+        </w:numPr>
+        <w:jc w:val="both"/>
+        <w:rPr>
+          <w:lang w:val="es-MX"/>
+        </w:rPr>
+      </w:pPr>
+      <w:r>
+        <w:rPr>
+          <w:lang w:val="es-MX"/>
+        </w:rPr>
+        <w:t>local</w:t>
+      </w:r>
+    </w:p>
+    <w:p>
+      <w:pPr>
+        <w:pStyle w:val="Prrafodelista"/>
+        <w:numPr>
+          <w:ilvl w:val="0"/>
+          <w:numId w:val="4"/>
+        </w:numPr>
+        <w:jc w:val="both"/>
+        <w:rPr>
+          <w:lang w:val="es-MX"/>
+        </w:rPr>
+      </w:pPr>
+      <w:r>
+        <w:rPr>
+          <w:lang w:val="es-MX"/>
+        </w:rPr>
+        <w:t>local temporales</w:t>
+      </w:r>
+    </w:p>
+    <w:p>
+      <w:pPr>
+        <w:pStyle w:val="Prrafodelista"/>
+        <w:numPr>
+          <w:ilvl w:val="0"/>
+          <w:numId w:val="4"/>
+        </w:numPr>
+        <w:jc w:val="both"/>
+        <w:rPr>
+          <w:lang w:val="es-MX"/>
+        </w:rPr>
+      </w:pPr>
+      <w:r>
+        <w:rPr>
+          <w:lang w:val="es-MX"/>
+        </w:rPr>
+        <w:t>constantes</w:t>
+      </w:r>
+    </w:p>
+    <w:p>
+      <w:pPr>
+        <w:pStyle w:val="Prrafodelista"/>
+        <w:numPr>
+          <w:ilvl w:val="0"/>
+          <w:numId w:val="4"/>
+        </w:numPr>
+        <w:jc w:val="both"/>
+        <w:rPr>
+          <w:lang w:val="es-MX"/>
+        </w:rPr>
+      </w:pPr>
+      <w:r>
+        <w:rPr>
+          <w:lang w:val="es-MX"/>
+        </w:rPr>
+        <w:t>apuntadores</w:t>
+      </w:r>
+    </w:p>
+    <w:p>
+      <w:pPr>
+        <w:jc w:val="both"/>
+        <w:rPr>
+          <w:lang w:val="es-MX"/>
+        </w:rPr>
+      </w:pPr>
+      <w:r>
+        <w:rPr>
+          <w:lang w:val="es-MX"/>
+        </w:rPr>
+        <w:t xml:space="preserve">Cuando se llama un método se asigna el </w:t>
+      </w:r>
+      <w:proofErr w:type="spellStart"/>
+      <w:r>
+        <w:rPr>
+          <w:lang w:val="es-MX"/>
+        </w:rPr>
+        <w:t>MemoryContext</w:t>
+      </w:r>
+      <w:proofErr w:type="spellEnd"/>
+      <w:r>
+        <w:rPr>
+          <w:lang w:val="es-MX"/>
+        </w:rPr>
+        <w:t xml:space="preserve"> necesario según un directorio de funciones. Este </w:t>
+      </w:r>
+      <w:proofErr w:type="spellStart"/>
+      <w:r>
+        <w:rPr>
+          <w:lang w:val="es-MX"/>
+        </w:rPr>
+        <w:t>MemoryContext</w:t>
+      </w:r>
+      <w:proofErr w:type="spellEnd"/>
+      <w:r>
+        <w:rPr>
+          <w:lang w:val="es-MX"/>
+        </w:rPr>
+        <w:t xml:space="preserve"> se pone en la pila de </w:t>
+      </w:r>
+      <w:proofErr w:type="spellStart"/>
+      <w:r>
+        <w:rPr>
+          <w:lang w:val="es-MX"/>
+        </w:rPr>
+        <w:t>localMemory</w:t>
+      </w:r>
+      <w:proofErr w:type="spellEnd"/>
+      <w:r>
+        <w:rPr>
+          <w:lang w:val="es-MX"/>
+        </w:rPr>
+        <w:t xml:space="preserve"> y </w:t>
+      </w:r>
+      <w:proofErr w:type="spellStart"/>
+      <w:r>
+        <w:rPr>
+          <w:lang w:val="es-MX"/>
+        </w:rPr>
+        <w:t>localTempMemory</w:t>
+      </w:r>
+      <w:proofErr w:type="spellEnd"/>
+      <w:r>
+        <w:rPr>
+          <w:lang w:val="es-MX"/>
+        </w:rPr>
+        <w:t xml:space="preserve"> respectivamente. Al terminar la llamada de una función, se borran estos </w:t>
+      </w:r>
+      <w:proofErr w:type="spellStart"/>
+      <w:r>
+        <w:rPr>
+          <w:lang w:val="es-MX"/>
+        </w:rPr>
+        <w:t>MemoryContext</w:t>
+      </w:r>
+      <w:proofErr w:type="spellEnd"/>
+      <w:r>
+        <w:rPr>
+          <w:lang w:val="es-MX"/>
+        </w:rPr>
+        <w:t xml:space="preserve"> de la pila.</w:t>
+      </w:r>
+    </w:p>
+    <w:p>
+      <w:pPr>
+        <w:jc w:val="both"/>
+        <w:rPr>
+          <w:lang w:val="es-MX"/>
+        </w:rPr>
+      </w:pPr>
+    </w:p>
+    <w:p>
+      <w:pPr>
+        <w:pStyle w:val="Ttulo3"/>
+        <w:jc w:val="both"/>
+        <w:rPr>
+          <w:lang w:val="es-MX"/>
+        </w:rPr>
+      </w:pPr>
       <w:bookmarkStart w:id="27" w:name="_Toc72876390"/>
       <w:r>
         <w:rPr>
@@ -12820,14 +13174,38 @@
     <w:p>
       <w:pPr>
         <w:jc w:val="both"/>
-        <w:rPr>
-          <w:lang w:val="es-MX"/>
-        </w:rPr>
-      </w:pPr>
-    </w:p>
-    <w:p>
-      <w:pPr>
-        <w:pStyle w:val="Heading3"/>
+      </w:pPr>
+      <w:r>
+        <w:object w:dxaOrig="11509" w:dyaOrig="10729" w14:anchorId="447F86AD">
+          <v:shapetype id="_x0000_t75" coordsize="21600,21600" o:spt="75" o:preferrelative="t" path="m@4@5l@4@11@9@11@9@5xe" filled="f" stroked="f">
+            <v:stroke joinstyle="miter"/>
+            <v:formulas>
+              <v:f eqn="if lineDrawn pixelLineWidth 0"/>
+              <v:f eqn="sum @0 1 0"/>
+              <v:f eqn="sum 0 0 @1"/>
+              <v:f eqn="prod @2 1 2"/>
+              <v:f eqn="prod @3 21600 pixelWidth"/>
+              <v:f eqn="prod @3 21600 pixelHeight"/>
+              <v:f eqn="sum @0 0 1"/>
+              <v:f eqn="prod @6 1 2"/>
+              <v:f eqn="prod @7 21600 pixelWidth"/>
+              <v:f eqn="sum @8 21600 0"/>
+              <v:f eqn="prod @7 21600 pixelHeight"/>
+              <v:f eqn="sum @10 21600 0"/>
+            </v:formulas>
+            <v:path o:extrusionok="f" gradientshapeok="t" o:connecttype="rect"/>
+            <o:lock v:ext="edit" aspectratio="t"/>
+          </v:shapetype>
+          <v:shape id="_x0000_i1036" type="#_x0000_t75" style="width:377pt;height:103.5pt" o:ole="">
+            <v:imagedata r:id="rId10" o:title="" cropbottom="49979f" cropleft="12743f"/>
+          </v:shape>
+          <o:OLEObject Type="Embed" ProgID="Visio.Drawing.15" ShapeID="_x0000_i1036" DrawAspect="Content" ObjectID="_1683896982" r:id="rId11"/>
+        </w:object>
+      </w:r>
+    </w:p>
+    <w:p>
+      <w:pPr>
+        <w:pStyle w:val="Ttulo3"/>
         <w:jc w:val="both"/>
         <w:rPr>
           <w:lang w:val="es-MX"/>
@@ -12838,6 +13216,7 @@
         <w:rPr>
           <w:lang w:val="es-MX"/>
         </w:rPr>
+        <w:lastRenderedPageBreak/>
         <w:t>Asociación hecha entre las direcciones virtuales (compilación) y reales (ejecución)</w:t>
       </w:r>
       <w:bookmarkEnd w:id="28"/>
@@ -12849,12 +13228,110 @@
           <w:lang w:val="es-MX"/>
         </w:rPr>
       </w:pPr>
-    </w:p>
-    <w:p>
-      <w:pPr>
-        <w:pStyle w:val="Heading1"/>
+      <w:r>
+        <w:rPr>
+          <w:lang w:val="es-MX"/>
+        </w:rPr>
+        <w:t xml:space="preserve">Cada vez que se accede a una posición en memoria, se tienen definidos previamente los rangos numéricos en que una dirección pertenece a cada tipo de contexto en </w:t>
+      </w:r>
+      <w:proofErr w:type="spellStart"/>
+      <w:r>
+        <w:rPr>
+          <w:lang w:val="es-MX"/>
+        </w:rPr>
+        <w:t>Memory</w:t>
+      </w:r>
+      <w:proofErr w:type="spellEnd"/>
+      <w:r>
+        <w:rPr>
+          <w:lang w:val="es-MX"/>
+        </w:rPr>
+        <w:t xml:space="preserve"> y cada tipo de variable de </w:t>
+      </w:r>
+      <w:proofErr w:type="spellStart"/>
+      <w:r>
+        <w:rPr>
+          <w:lang w:val="es-MX"/>
+        </w:rPr>
+        <w:t>MemoryContext</w:t>
+      </w:r>
+      <w:proofErr w:type="spellEnd"/>
+      <w:r>
+        <w:rPr>
+          <w:lang w:val="es-MX"/>
+        </w:rPr>
+        <w:t xml:space="preserve">. </w:t>
+      </w:r>
+    </w:p>
+    <w:p>
+      <w:pPr>
         <w:jc w:val="both"/>
         <w:rPr>
+          <w:lang w:val="es-MX"/>
+        </w:rPr>
+      </w:pPr>
+      <w:r>
+        <w:rPr>
+          <w:lang w:val="es-MX"/>
+        </w:rPr>
+        <w:t xml:space="preserve">En el caso de la memoria </w:t>
+      </w:r>
+      <w:proofErr w:type="spellStart"/>
+      <w:r>
+        <w:rPr>
+          <w:lang w:val="es-MX"/>
+        </w:rPr>
+        <w:t>localMemory</w:t>
+      </w:r>
+      <w:proofErr w:type="spellEnd"/>
+      <w:r>
+        <w:rPr>
+          <w:lang w:val="es-MX"/>
+        </w:rPr>
+        <w:t xml:space="preserve"> y </w:t>
+      </w:r>
+      <w:proofErr w:type="spellStart"/>
+      <w:r>
+        <w:rPr>
+          <w:lang w:val="es-MX"/>
+        </w:rPr>
+        <w:t>localTempMemory</w:t>
+      </w:r>
+      <w:proofErr w:type="spellEnd"/>
+      <w:r>
+        <w:rPr>
+          <w:lang w:val="es-MX"/>
+        </w:rPr>
+        <w:t xml:space="preserve">, se accede al </w:t>
+      </w:r>
+      <w:proofErr w:type="spellStart"/>
+      <w:r>
+        <w:rPr>
+          <w:lang w:val="es-MX"/>
+        </w:rPr>
+        <w:t>MemoryContext</w:t>
+      </w:r>
+      <w:proofErr w:type="spellEnd"/>
+      <w:r>
+        <w:rPr>
+          <w:lang w:val="es-MX"/>
+        </w:rPr>
+        <w:t xml:space="preserve"> que esté hasta arriba de la pila de estas estructuras, ya que se refiere siempre al contexto local actual.</w:t>
+      </w:r>
+    </w:p>
+    <w:p>
+      <w:pPr>
+        <w:jc w:val="both"/>
+        <w:rPr>
+          <w:lang w:val="es-419"/>
+        </w:rPr>
+      </w:pPr>
+    </w:p>
+    <w:p>
+      <w:pPr>
+        <w:pStyle w:val="Ttulo1"/>
+        <w:jc w:val="both"/>
+        <w:rPr>
           <w:b/>
           <w:bCs/>
           <w:lang w:val="es-MX"/>
@@ -12881,7 +13358,7 @@
     </w:p>
     <w:p>
       <w:pPr>
-        <w:pStyle w:val="Heading2"/>
+        <w:pStyle w:val="Ttulo2"/>
         <w:jc w:val="both"/>
         <w:rPr>
           <w:lang w:val="es-MX"/>
@@ -12906,7 +13383,7 @@
     </w:p>
     <w:p>
       <w:pPr>
-        <w:pStyle w:val="Heading3"/>
+        <w:pStyle w:val="Ttulo3"/>
         <w:jc w:val="both"/>
         <w:rPr>
           <w:lang w:val="es-MX"/>
@@ -12931,7 +13408,7 @@
     </w:p>
     <w:p>
       <w:pPr>
-        <w:pStyle w:val="Heading3"/>
+        <w:pStyle w:val="Ttulo3"/>
         <w:jc w:val="both"/>
         <w:rPr>
           <w:lang w:val="es-MX"/>
@@ -12956,7 +13433,7 @@
     </w:p>
     <w:p>
       <w:pPr>
-        <w:pStyle w:val="Heading1"/>
+        <w:pStyle w:val="Ttulo1"/>
         <w:jc w:val="both"/>
         <w:rPr>
           <w:b/>
@@ -13029,7 +13506,7 @@
     </w:p>
     <w:p>
       <w:pPr>
-        <w:pStyle w:val="Heading2"/>
+        <w:pStyle w:val="Ttulo2"/>
         <w:jc w:val="both"/>
       </w:pPr>
     </w:p>
@@ -13046,6 +13523,119 @@
 <file path=word/numbering.xml><?xml version="1.0" encoding="utf-8"?>
 <w:numbering xmlns:wpc="http://schemas.microsoft.com/office/word/2010/wordprocessingCanvas" xmlns:cx="http://schemas.microsoft.com/office/drawing/2014/chartex" xmlns:cx1="http://schemas.microsoft.com/office/drawing/2015/9/8/chartex" xmlns:cx2="http://schemas.microsoft.com/office/drawing/2015/10/21/chartex" xmlns:cx3="http://schemas.microsoft.com/office/drawing/2016/5/9/chartex" xmlns:cx4="http://schemas.microsoft.com/office/drawing/2016/5/10/chartex" xmlns:cx5="http://schemas.microsoft.com/office/drawing/2016/5/11/chartex" xmlns:cx6="http://schemas.microsoft.com/office/drawing/2016/5/12/chartex" xmlns:cx7="http://schemas.microsoft.com/office/drawing/2016/5/13/chartex" xmlns:cx8="http://schemas.microsoft.com/office/drawing/2016/5/14/chartex" xmlns:mc="http://schemas.openxmlformats.org/markup-compatibility/2006" xmlns:aink="http://schemas.microsoft.com/office/drawing/2016/ink" xmlns:am3d="http://schemas.microsoft.com/office/drawing/2017/model3d" xmlns:o="urn:schemas-microsoft-com:office:office" xmlns:r="http://schemas.openxmlformats.org/officeDocument/2006/relationships" xmlns:m="http://schemas.openxmlformats.org/officeDocument/2006/math" xmlns:v="urn:schemas-microsoft-com:vml" xmlns:wp14="http://schemas.microsoft.com/office/word/2010/wordprocessingDrawing" xmlns:wp="http://schemas.openxmlformats.org/drawingml/2006/wordprocessingDrawing" xmlns:w10="urn:schemas-microsoft-com:office:word" xmlns:w="http://schemas.openxmlformats.org/wordprocessingml/2006/main" xmlns:w14="http://schemas.microsoft.com/office/word/2010/wordml" xmlns:w15="http://schemas.microsoft.com/office/word/2012/wordml" xmlns:w16cex="http://schemas.microsoft.com/office/word/2018/wordml/cex" xmlns:w16cid="http://schemas.microsoft.com/office/word/2016/wordml/cid" xmlns:w16="http://schemas.microsoft.com/office/word/2018/wordml" xmlns:w16sdtdh="http://schemas.microsoft.com/office/word/2020/wordml/sdtdatahash" xmlns:w16se="http://schemas.microsoft.com/office/word/2015/wordml/symex" xmlns:wpg="http://schemas.microsoft.com/office/word/2010/wordprocessingGroup" xmlns:wpi="http://schemas.microsoft.com/office/word/2010/wordprocessingInk" xmlns:wne="http://schemas.microsoft.com/office/word/2006/wordml" xmlns:wps="http://schemas.microsoft.com/office/word/2010/wordprocessingShape" mc:Ignorable="w14 w15 w16se w16cid w16 w16cex w16sdtdh wp14">
   <w:abstractNum w:abstractNumId="0" w15:restartNumberingAfterBreak="0">
+    <w:nsid w:val="1579749F"/>
+    <w:multiLevelType w:val="hybridMultilevel"/>
+    <w:tmpl w:val="7E760738"/>
+    <w:lvl w:ilvl="0" w:tplc="04090001">
+      <w:start w:val="1"/>
+      <w:numFmt w:val="bullet"/>
+      <w:lvlText w:val=""/>
+      <w:lvlJc w:val="left"/>
+      <w:pPr>
+        <w:ind w:left="720" w:hanging="360"/>
+      </w:pPr>
+      <w:rPr>
+        <w:rFonts w:ascii="Symbol" w:hAnsi="Symbol" w:hint="default"/>
+      </w:rPr>
+    </w:lvl>
+    <w:lvl w:ilvl="1" w:tplc="04090003" w:tentative="1">
+      <w:start w:val="1"/>
+      <w:numFmt w:val="bullet"/>
+      <w:lvlText w:val="o"/>
+      <w:lvlJc w:val="left"/>
+      <w:pPr>
+        <w:ind w:left="1440" w:hanging="360"/>
+      </w:pPr>
+      <w:rPr>
+        <w:rFonts w:ascii="Courier New" w:hAnsi="Courier New" w:cs="Courier New" w:hint="default"/>
+      </w:rPr>
+    </w:lvl>
+    <w:lvl w:ilvl="2" w:tplc="04090005" w:tentative="1">
+      <w:start w:val="1"/>
+      <w:numFmt w:val="bullet"/>
+      <w:lvlText w:val=""/>
+      <w:lvlJc w:val="left"/>
+      <w:pPr>
+        <w:ind w:left="2160" w:hanging="360"/>
+      </w:pPr>
+      <w:rPr>
+        <w:rFonts w:ascii="Wingdings" w:hAnsi="Wingdings" w:hint="default"/>
+      </w:rPr>
+    </w:lvl>
+    <w:lvl w:ilvl="3" w:tplc="04090001" w:tentative="1">
+      <w:start w:val="1"/>
+      <w:numFmt w:val="bullet"/>
+      <w:lvlText w:val=""/>
+      <w:lvlJc w:val="left"/>
+      <w:pPr>
+        <w:ind w:left="2880" w:hanging="360"/>
+      </w:pPr>
+      <w:rPr>
+        <w:rFonts w:ascii="Symbol" w:hAnsi="Symbol" w:hint="default"/>
+      </w:rPr>
+    </w:lvl>
+    <w:lvl w:ilvl="4" w:tplc="04090003" w:tentative="1">
+      <w:start w:val="1"/>
+      <w:numFmt w:val="bullet"/>
+      <w:lvlText w:val="o"/>
+      <w:lvlJc w:val="left"/>
+      <w:pPr>
+        <w:ind w:left="3600" w:hanging="360"/>
+      </w:pPr>
+      <w:rPr>
+        <w:rFonts w:ascii="Courier New" w:hAnsi="Courier New" w:cs="Courier New" w:hint="default"/>
+      </w:rPr>
+    </w:lvl>
+    <w:lvl w:ilvl="5" w:tplc="04090005" w:tentative="1">
+      <w:start w:val="1"/>
+      <w:numFmt w:val="bullet"/>
+      <w:lvlText w:val=""/>
+      <w:lvlJc w:val="left"/>
+      <w:pPr>
+        <w:ind w:left="4320" w:hanging="360"/>
+      </w:pPr>
+      <w:rPr>
+        <w:rFonts w:ascii="Wingdings" w:hAnsi="Wingdings" w:hint="default"/>
+      </w:rPr>
+    </w:lvl>
+    <w:lvl w:ilvl="6" w:tplc="04090001" w:tentative="1">
+      <w:start w:val="1"/>
+      <w:numFmt w:val="bullet"/>
+      <w:lvlText w:val=""/>
+      <w:lvlJc w:val="left"/>
+      <w:pPr>
+        <w:ind w:left="5040" w:hanging="360"/>
+      </w:pPr>
+      <w:rPr>
+        <w:rFonts w:ascii="Symbol" w:hAnsi="Symbol" w:hint="default"/>
+      </w:rPr>
+    </w:lvl>
+    <w:lvl w:ilvl="7" w:tplc="04090003" w:tentative="1">
+      <w:start w:val="1"/>
+      <w:numFmt w:val="bullet"/>
+      <w:lvlText w:val="o"/>
+      <w:lvlJc w:val="left"/>
+      <w:pPr>
+        <w:ind w:left="5760" w:hanging="360"/>
+      </w:pPr>
+      <w:rPr>
+        <w:rFonts w:ascii="Courier New" w:hAnsi="Courier New" w:cs="Courier New" w:hint="default"/>
+      </w:rPr>
+    </w:lvl>
+    <w:lvl w:ilvl="8" w:tplc="04090005" w:tentative="1">
+      <w:start w:val="1"/>
+      <w:numFmt w:val="bullet"/>
+      <w:lvlText w:val=""/>
+      <w:lvlJc w:val="left"/>
+      <w:pPr>
+        <w:ind w:left="6480" w:hanging="360"/>
+      </w:pPr>
+      <w:rPr>
+        <w:rFonts w:ascii="Wingdings" w:hAnsi="Wingdings" w:hint="default"/>
+      </w:rPr>
+    </w:lvl>
+  </w:abstractNum>
+  <w:abstractNum w:abstractNumId="1" w15:restartNumberingAfterBreak="0">
     <w:nsid w:val="3D133AE9"/>
     <w:multiLevelType w:val="hybridMultilevel"/>
     <w:tmpl w:val="70D64338"/>
@@ -13158,10 +13748,10 @@
       </w:rPr>
     </w:lvl>
   </w:abstractNum>
-  <w:abstractNum w:abstractNumId="1" w15:restartNumberingAfterBreak="0">
+  <w:abstractNum w:abstractNumId="2" w15:restartNumberingAfterBreak="0">
     <w:nsid w:val="51F909B9"/>
     <w:multiLevelType w:val="hybridMultilevel"/>
-    <w:tmpl w:val="833C3C96"/>
+    <w:tmpl w:val="D762579E"/>
     <w:lvl w:ilvl="0" w:tplc="04090001">
       <w:start w:val="1"/>
       <w:numFmt w:val="bullet"/>
@@ -13271,7 +13861,7 @@
       </w:rPr>
     </w:lvl>
   </w:abstractNum>
-  <w:abstractNum w:abstractNumId="2" w15:restartNumberingAfterBreak="0">
+  <w:abstractNum w:abstractNumId="3" w15:restartNumberingAfterBreak="0">
     <w:nsid w:val="71406B8D"/>
     <w:multiLevelType w:val="hybridMultilevel"/>
     <w:tmpl w:val="7C8A1D6A"/>
@@ -13385,12 +13975,15 @@
     </w:lvl>
   </w:abstractNum>
   <w:num w:numId="1">
+    <w:abstractNumId w:val="2"/>
+  </w:num>
+  <w:num w:numId="2">
+    <w:abstractNumId w:val="3"/>
+  </w:num>
+  <w:num w:numId="3">
     <w:abstractNumId w:val="1"/>
   </w:num>
-  <w:num w:numId="2">
-    <w:abstractNumId w:val="2"/>
-  </w:num>
-  <w:num w:numId="3">
+  <w:num w:numId="4">
     <w:abstractNumId w:val="0"/>
   </w:num>
 </w:numbering>
@@ -13795,11 +14388,11 @@
     <w:name w:val="Normal"/>
     <w:qFormat/>
   </w:style>
-  <w:style w:type="paragraph" w:styleId="Heading1">
+  <w:style w:type="paragraph" w:styleId="Ttulo1">
     <w:name w:val="heading 1"/>
     <w:basedOn w:val="Normal"/>
     <w:next w:val="Normal"/>
-    <w:link w:val="Heading1Char"/>
+    <w:link w:val="Ttulo1Car"/>
     <w:uiPriority w:val="9"/>
     <w:qFormat/>
     <w:rsid w:val="00E33410"/>
@@ -13816,11 +14409,11 @@
       <w:szCs w:val="32"/>
     </w:rPr>
   </w:style>
-  <w:style w:type="paragraph" w:styleId="Heading2">
+  <w:style w:type="paragraph" w:styleId="Ttulo2">
     <w:name w:val="heading 2"/>
     <w:basedOn w:val="Normal"/>
     <w:next w:val="Normal"/>
-    <w:link w:val="Heading2Char"/>
+    <w:link w:val="Ttulo2Car"/>
     <w:uiPriority w:val="9"/>
     <w:unhideWhenUsed/>
     <w:qFormat/>
@@ -13838,11 +14431,11 @@
       <w:szCs w:val="26"/>
     </w:rPr>
   </w:style>
-  <w:style w:type="paragraph" w:styleId="Heading3">
+  <w:style w:type="paragraph" w:styleId="Ttulo3">
     <w:name w:val="heading 3"/>
     <w:basedOn w:val="Normal"/>
     <w:next w:val="Normal"/>
-    <w:link w:val="Heading3Char"/>
+    <w:link w:val="Ttulo3Car"/>
     <w:uiPriority w:val="9"/>
     <w:unhideWhenUsed/>
     <w:qFormat/>
@@ -13860,13 +14453,13 @@
       <w:szCs w:val="24"/>
     </w:rPr>
   </w:style>
-  <w:style w:type="character" w:default="1" w:styleId="DefaultParagraphFont">
+  <w:style w:type="character" w:default="1" w:styleId="Fuentedeprrafopredeter">
     <w:name w:val="Default Paragraph Font"/>
     <w:uiPriority w:val="1"/>
     <w:semiHidden/>
     <w:unhideWhenUsed/>
   </w:style>
-  <w:style w:type="table" w:default="1" w:styleId="TableNormal">
+  <w:style w:type="table" w:default="1" w:styleId="Tablanormal">
     <w:name w:val="Normal Table"/>
     <w:uiPriority w:val="99"/>
     <w:semiHidden/>
@@ -13881,16 +14474,16 @@
       </w:tblCellMar>
     </w:tblPr>
   </w:style>
-  <w:style w:type="numbering" w:default="1" w:styleId="NoList">
+  <w:style w:type="numbering" w:default="1" w:styleId="Sinlista">
     <w:name w:val="No List"/>
     <w:uiPriority w:val="99"/>
     <w:semiHidden/>
     <w:unhideWhenUsed/>
   </w:style>
-  <w:style w:type="character" w:customStyle="1" w:styleId="Heading2Char">
-    <w:name w:val="Heading 2 Char"/>
-    <w:basedOn w:val="DefaultParagraphFont"/>
-    <w:link w:val="Heading2"/>
+  <w:style w:type="character" w:customStyle="1" w:styleId="Ttulo2Car">
+    <w:name w:val="Título 2 Car"/>
+    <w:basedOn w:val="Fuentedeprrafopredeter"/>
+    <w:link w:val="Ttulo2"/>
     <w:uiPriority w:val="9"/>
     <w:rsid w:val="00E33410"/>
     <w:rPr>
@@ -13900,10 +14493,10 @@
       <w:szCs w:val="26"/>
     </w:rPr>
   </w:style>
-  <w:style w:type="character" w:customStyle="1" w:styleId="Heading1Char">
-    <w:name w:val="Heading 1 Char"/>
-    <w:basedOn w:val="DefaultParagraphFont"/>
-    <w:link w:val="Heading1"/>
+  <w:style w:type="character" w:customStyle="1" w:styleId="Ttulo1Car">
+    <w:name w:val="Título 1 Car"/>
+    <w:basedOn w:val="Fuentedeprrafopredeter"/>
+    <w:link w:val="Ttulo1"/>
     <w:uiPriority w:val="9"/>
     <w:rsid w:val="00E33410"/>
     <w:rPr>
@@ -13913,10 +14506,10 @@
       <w:szCs w:val="32"/>
     </w:rPr>
   </w:style>
-  <w:style w:type="character" w:customStyle="1" w:styleId="Heading3Char">
-    <w:name w:val="Heading 3 Char"/>
-    <w:basedOn w:val="DefaultParagraphFont"/>
-    <w:link w:val="Heading3"/>
+  <w:style w:type="character" w:customStyle="1" w:styleId="Ttulo3Car">
+    <w:name w:val="Título 3 Car"/>
+    <w:basedOn w:val="Fuentedeprrafopredeter"/>
+    <w:link w:val="Ttulo3"/>
     <w:uiPriority w:val="9"/>
     <w:rsid w:val="00E33410"/>
     <w:rPr>
@@ -13926,9 +14519,9 @@
       <w:szCs w:val="24"/>
     </w:rPr>
   </w:style>
-  <w:style w:type="paragraph" w:styleId="TOCHeading">
+  <w:style w:type="paragraph" w:styleId="TtuloTDC">
     <w:name w:val="TOC Heading"/>
-    <w:basedOn w:val="Heading1"/>
+    <w:basedOn w:val="Ttulo1"/>
     <w:next w:val="Normal"/>
     <w:uiPriority w:val="39"/>
     <w:unhideWhenUsed/>
@@ -13938,7 +14531,7 @@
       <w:outlineLvl w:val="9"/>
     </w:pPr>
   </w:style>
-  <w:style w:type="paragraph" w:styleId="TOC2">
+  <w:style w:type="paragraph" w:styleId="TDC2">
     <w:name w:val="toc 2"/>
     <w:basedOn w:val="Normal"/>
     <w:next w:val="Normal"/>
@@ -13954,7 +14547,7 @@
       <w:rFonts w:eastAsiaTheme="minorEastAsia" w:cs="Times New Roman"/>
     </w:rPr>
   </w:style>
-  <w:style w:type="paragraph" w:styleId="TOC1">
+  <w:style w:type="paragraph" w:styleId="TDC1">
     <w:name w:val="toc 1"/>
     <w:basedOn w:val="Normal"/>
     <w:next w:val="Normal"/>
@@ -13969,7 +14562,7 @@
       <w:rFonts w:eastAsiaTheme="minorEastAsia" w:cs="Times New Roman"/>
     </w:rPr>
   </w:style>
-  <w:style w:type="paragraph" w:styleId="TOC3">
+  <w:style w:type="paragraph" w:styleId="TDC3">
     <w:name w:val="toc 3"/>
     <w:basedOn w:val="Normal"/>
     <w:next w:val="Normal"/>
@@ -13985,9 +14578,9 @@
       <w:rFonts w:eastAsiaTheme="minorEastAsia" w:cs="Times New Roman"/>
     </w:rPr>
   </w:style>
-  <w:style w:type="character" w:styleId="Hyperlink">
+  <w:style w:type="character" w:styleId="Hipervnculo">
     <w:name w:val="Hyperlink"/>
-    <w:basedOn w:val="DefaultParagraphFont"/>
+    <w:basedOn w:val="Fuentedeprrafopredeter"/>
     <w:uiPriority w:val="99"/>
     <w:unhideWhenUsed/>
     <w:rsid w:val="00B22E83"/>
@@ -14014,10 +14607,10 @@
   </w:style>
   <w:style w:type="character" w:customStyle="1" w:styleId="apple-tab-span">
     <w:name w:val="apple-tab-span"/>
-    <w:basedOn w:val="DefaultParagraphFont"/>
+    <w:basedOn w:val="Fuentedeprrafopredeter"/>
     <w:rsid w:val="00D74ED8"/>
   </w:style>
-  <w:style w:type="paragraph" w:styleId="ListParagraph">
+  <w:style w:type="paragraph" w:styleId="Prrafodelista">
     <w:name w:val="List Paragraph"/>
     <w:basedOn w:val="Normal"/>
     <w:uiPriority w:val="34"/>
@@ -14028,9 +14621,9 @@
       <w:contextualSpacing/>
     </w:pPr>
   </w:style>
-  <w:style w:type="table" w:styleId="TableGrid">
+  <w:style w:type="table" w:styleId="Tablaconcuadrcula">
     <w:name w:val="Table Grid"/>
-    <w:basedOn w:val="TableNormal"/>
+    <w:basedOn w:val="Tablanormal"/>
     <w:uiPriority w:val="39"/>
     <w:rsid w:val="009342C2"/>
     <w:pPr>

</xml_diff>